<commit_message>
Small changes in some files
</commit_message>
<xml_diff>
--- a/q_1/q1_313525792.docx
+++ b/q_1/q1_313525792.docx
@@ -33,7 +33,7 @@
             <w14:round/>
           </w14:textOutline>
         </w:rPr>
-        <w:t>Final</w:t>
+        <w:t>Final work in operating systems</w:t>
       </w:r>
       <w:r>
         <w:rPr>
@@ -49,22 +49,6 @@
             <w14:round/>
           </w14:textOutline>
         </w:rPr>
-        <w:t xml:space="preserve"> work in operating systems</w:t>
-      </w:r>
-      <w:r>
-        <w:rPr>
-          <w:b/>
-          <w:color w:val="F3B1C5" w:themeColor="accent2" w:themeTint="66"/>
-          <w:sz w:val="52"/>
-          <w:szCs w:val="52"/>
-          <w14:textOutline w14:w="11112" w14:cap="flat" w14:cmpd="sng" w14:algn="ctr">
-            <w14:solidFill>
-              <w14:schemeClr w14:val="accent2"/>
-            </w14:solidFill>
-            <w14:prstDash w14:val="solid"/>
-            <w14:round/>
-          </w14:textOutline>
-        </w:rPr>
         <w:t>:</w:t>
       </w:r>
     </w:p>
@@ -99,39 +83,7 @@
             <w14:round/>
           </w14:textOutline>
         </w:rPr>
-        <w:t>F</w:t>
-      </w:r>
-      <w:r>
-        <w:rPr>
-          <w:b/>
-          <w:color w:val="F3B1C5" w:themeColor="accent2" w:themeTint="66"/>
-          <w:sz w:val="32"/>
-          <w:szCs w:val="32"/>
-          <w14:textOutline w14:w="11112" w14:cap="flat" w14:cmpd="sng" w14:algn="ctr">
-            <w14:solidFill>
-              <w14:schemeClr w14:val="accent2"/>
-            </w14:solidFill>
-            <w14:prstDash w14:val="solid"/>
-            <w14:round/>
-          </w14:textOutline>
-        </w:rPr>
-        <w:t>irst question</w:t>
-      </w:r>
-      <w:r>
-        <w:rPr>
-          <w:b/>
-          <w:color w:val="F3B1C5" w:themeColor="accent2" w:themeTint="66"/>
-          <w:sz w:val="32"/>
-          <w:szCs w:val="32"/>
-          <w14:textOutline w14:w="11112" w14:cap="flat" w14:cmpd="sng" w14:algn="ctr">
-            <w14:solidFill>
-              <w14:schemeClr w14:val="accent2"/>
-            </w14:solidFill>
-            <w14:prstDash w14:val="solid"/>
-            <w14:round/>
-          </w14:textOutline>
-        </w:rPr>
-        <w:t>:</w:t>
+        <w:t>First question:</w:t>
       </w:r>
     </w:p>
     <w:p>
@@ -331,14 +283,7 @@
           <w:rFonts w:ascii="Tahoma" w:hAnsi="Tahoma" w:cs="Tahoma"/>
           <w:u w:val="single"/>
         </w:rPr>
-        <w:t>F</w:t>
-      </w:r>
-      <w:r>
-        <w:rPr>
-          <w:rFonts w:ascii="Tahoma" w:hAnsi="Tahoma" w:cs="Tahoma"/>
-          <w:u w:val="single"/>
-        </w:rPr>
-        <w:t>or example:</w:t>
+        <w:t>For example:</w:t>
       </w:r>
     </w:p>
     <w:p>
@@ -366,13 +311,7 @@
         <w:rPr>
           <w:rFonts w:ascii="Tahoma" w:hAnsi="Tahoma" w:cs="Tahoma"/>
         </w:rPr>
-        <w:t xml:space="preserve"> </w:t>
-      </w:r>
-      <w:r>
-        <w:rPr>
-          <w:rFonts w:ascii="Tahoma" w:hAnsi="Tahoma" w:cs="Tahoma"/>
-        </w:rPr>
-        <w:t>–format=</w:t>
+        <w:t xml:space="preserve"> –format=</w:t>
       </w:r>
       <w:proofErr w:type="spellStart"/>
       <w:r>
@@ -481,46 +420,22 @@
         <w:rPr>
           <w:rFonts w:ascii="Tahoma" w:hAnsi="Tahoma" w:cs="Tahoma"/>
         </w:rPr>
-        <w:t xml:space="preserve"> </w:t>
-      </w:r>
-      <w:r>
-        <w:rPr>
-          <w:rFonts w:ascii="Tahoma" w:hAnsi="Tahoma" w:cs="Tahoma"/>
-        </w:rPr>
-        <w:t>are</w:t>
-      </w:r>
-      <w:r>
-        <w:rPr>
-          <w:rFonts w:ascii="Tahoma" w:hAnsi="Tahoma" w:cs="Tahoma"/>
-        </w:rPr>
-        <w:t xml:space="preserve"> displayed in decimal base.</w:t>
-      </w:r>
-    </w:p>
-    <w:p>
-      <w:pPr>
-        <w:pStyle w:val="a3"/>
-        <w:bidi w:val="0"/>
-        <w:rPr>
-          <w:rFonts w:ascii="Tahoma" w:hAnsi="Tahoma" w:cs="Tahoma"/>
-        </w:rPr>
-      </w:pPr>
-      <w:r>
-        <w:rPr>
-          <w:rFonts w:ascii="Tahoma" w:hAnsi="Tahoma" w:cs="Tahoma"/>
-        </w:rPr>
-        <w:t>However, we can present</w:t>
-      </w:r>
-      <w:r>
-        <w:rPr>
-          <w:rFonts w:ascii="Tahoma" w:hAnsi="Tahoma" w:cs="Tahoma"/>
-        </w:rPr>
-        <w:t xml:space="preserve"> </w:t>
-      </w:r>
-      <w:r>
-        <w:rPr>
-          <w:rFonts w:ascii="Tahoma" w:hAnsi="Tahoma" w:cs="Tahoma"/>
-        </w:rPr>
-        <w:t>this information in an octal or hexadecimal manner.</w:t>
+        <w:t xml:space="preserve"> are displayed in decimal base.</w:t>
+      </w:r>
+    </w:p>
+    <w:p>
+      <w:pPr>
+        <w:pStyle w:val="a3"/>
+        <w:bidi w:val="0"/>
+        <w:rPr>
+          <w:rFonts w:ascii="Tahoma" w:hAnsi="Tahoma" w:cs="Tahoma"/>
+        </w:rPr>
+      </w:pPr>
+      <w:r>
+        <w:rPr>
+          <w:rFonts w:ascii="Tahoma" w:hAnsi="Tahoma" w:cs="Tahoma"/>
+        </w:rPr>
+        <w:t>However, we can present this information in an octal or hexadecimal manner.</w:t>
       </w:r>
     </w:p>
     <w:p>
@@ -1001,23 +916,7 @@
           <w:color w:val="444444"/>
           <w:shd w:val="clear" w:color="auto" w:fill="FFFFFF"/>
         </w:rPr>
-        <w:t xml:space="preserve">The symbol's value is </w:t>
-      </w:r>
-      <w:r>
-        <w:rPr>
-          <w:rFonts w:ascii="Verdana" w:hAnsi="Verdana"/>
-          <w:color w:val="444444"/>
-          <w:shd w:val="clear" w:color="auto" w:fill="FFFFFF"/>
-        </w:rPr>
-        <w:t>absolute and</w:t>
-      </w:r>
-      <w:r>
-        <w:rPr>
-          <w:rFonts w:ascii="Verdana" w:hAnsi="Verdana"/>
-          <w:color w:val="444444"/>
-          <w:shd w:val="clear" w:color="auto" w:fill="FFFFFF"/>
-        </w:rPr>
-        <w:t xml:space="preserve"> will not be changed by further linking.</w:t>
+        <w:t>The symbol's value is absolute and will not be changed by further linking.</w:t>
       </w:r>
     </w:p>
     <w:p>
@@ -1054,23 +953,7 @@
           <w:color w:val="444444"/>
           <w:shd w:val="clear" w:color="auto" w:fill="FFFFFF"/>
         </w:rPr>
-        <w:t>The symbol is in the uninitialized data section (known</w:t>
-      </w:r>
-      <w:r>
-        <w:rPr>
-          <w:rFonts w:ascii="Verdana" w:hAnsi="Verdana"/>
-          <w:color w:val="444444"/>
-          <w:shd w:val="clear" w:color="auto" w:fill="FFFFFF"/>
-        </w:rPr>
-        <w:t xml:space="preserve"> </w:t>
-      </w:r>
-      <w:r>
-        <w:rPr>
-          <w:rFonts w:ascii="Verdana" w:hAnsi="Verdana"/>
-          <w:color w:val="444444"/>
-          <w:shd w:val="clear" w:color="auto" w:fill="FFFFFF"/>
-        </w:rPr>
-        <w:t>as </w:t>
+        <w:t>The symbol is in the uninitialized data section (known as </w:t>
       </w:r>
       <w:r>
         <w:rPr>
@@ -1508,7 +1391,7 @@
       <w:pPr>
         <w:jc w:val="right"/>
         <w:rPr>
-          <w:rFonts w:ascii="Tahoma" w:hAnsi="Tahoma" w:cs="Tahoma" w:hint="cs"/>
+          <w:rFonts w:ascii="Tahoma" w:hAnsi="Tahoma" w:cs="Tahoma"/>
           <w:b/>
           <w:bCs/>
           <w:color w:val="E33D6F" w:themeColor="accent2"/>
@@ -1634,7 +1517,7 @@
       <w:pPr>
         <w:jc w:val="right"/>
         <w:rPr>
-          <w:rFonts w:ascii="Tahoma" w:hAnsi="Tahoma" w:cs="Tahoma" w:hint="cs"/>
+          <w:rFonts w:ascii="Tahoma" w:hAnsi="Tahoma" w:cs="Tahoma"/>
           <w:b/>
           <w:bCs/>
           <w:color w:val="E33D6F" w:themeColor="accent2"/>
@@ -1695,21 +1578,7 @@
           <w:rFonts w:ascii="Tahoma" w:hAnsi="Tahoma" w:cs="Tahoma"/>
           <w:u w:val="single"/>
         </w:rPr>
-        <w:t>Q</w:t>
-      </w:r>
-      <w:r>
-        <w:rPr>
-          <w:rFonts w:ascii="Tahoma" w:hAnsi="Tahoma" w:cs="Tahoma"/>
-          <w:u w:val="single"/>
-        </w:rPr>
-        <w:t>uestion</w:t>
-      </w:r>
-      <w:r>
-        <w:rPr>
-          <w:rFonts w:ascii="Tahoma" w:hAnsi="Tahoma" w:cs="Tahoma"/>
-          <w:u w:val="single"/>
-        </w:rPr>
-        <w:t>:</w:t>
+        <w:t>Question:</w:t>
       </w:r>
       <w:r>
         <w:rPr>
@@ -1762,16 +1631,50 @@
         </w:rPr>
         <w:t>line 5</w:t>
       </w:r>
-    </w:p>
-    <w:p>
-      <w:pPr>
-        <w:pStyle w:val="a3"/>
-        <w:tabs>
-          <w:tab w:val="left" w:pos="7556"/>
-        </w:tabs>
-        <w:bidi w:val="0"/>
-        <w:rPr>
-          <w:rFonts w:ascii="Tahoma" w:hAnsi="Tahoma" w:cs="Tahoma" w:hint="cs"/>
+      <w:r>
+        <w:rPr>
+          <w:rFonts w:ascii="Tahoma" w:hAnsi="Tahoma" w:cs="Tahoma"/>
+        </w:rPr>
+        <w:t xml:space="preserve">, </w:t>
+      </w:r>
+      <w:r>
+        <w:rPr>
+          <w:rFonts w:ascii="Tahoma" w:hAnsi="Tahoma" w:cs="Tahoma"/>
+        </w:rPr>
+        <w:t xml:space="preserve">char </w:t>
+      </w:r>
+      <w:proofErr w:type="spellStart"/>
+      <w:proofErr w:type="gramStart"/>
+      <w:r>
+        <w:rPr>
+          <w:rFonts w:ascii="Tahoma" w:hAnsi="Tahoma" w:cs="Tahoma"/>
+        </w:rPr>
+        <w:t>globBuf</w:t>
+      </w:r>
+      <w:proofErr w:type="spellEnd"/>
+      <w:r>
+        <w:rPr>
+          <w:rFonts w:ascii="Tahoma" w:hAnsi="Tahoma" w:cs="Tahoma"/>
+        </w:rPr>
+        <w:t>[</w:t>
+      </w:r>
+      <w:proofErr w:type="gramEnd"/>
+      <w:r>
+        <w:rPr>
+          <w:rFonts w:ascii="Tahoma" w:hAnsi="Tahoma" w:cs="Tahoma"/>
+        </w:rPr>
+        <w:t>65536];</w:t>
+      </w:r>
+    </w:p>
+    <w:p>
+      <w:pPr>
+        <w:pStyle w:val="a3"/>
+        <w:tabs>
+          <w:tab w:val="left" w:pos="7556"/>
+        </w:tabs>
+        <w:bidi w:val="0"/>
+        <w:rPr>
+          <w:rFonts w:ascii="Tahoma" w:hAnsi="Tahoma" w:cs="Tahoma"/>
           <w:u w:val="single"/>
         </w:rPr>
       </w:pPr>
@@ -1939,6 +1842,32 @@
         </w:rPr>
         <w:t xml:space="preserve"> 6</w:t>
       </w:r>
+      <w:r>
+        <w:rPr>
+          <w:rFonts w:ascii="Tahoma" w:hAnsi="Tahoma" w:cs="Tahoma"/>
+        </w:rPr>
+        <w:t xml:space="preserve">, </w:t>
+      </w:r>
+      <w:r>
+        <w:rPr>
+          <w:rFonts w:ascii="Tahoma" w:hAnsi="Tahoma" w:cs="Tahoma"/>
+        </w:rPr>
+        <w:t xml:space="preserve">int </w:t>
+      </w:r>
+      <w:proofErr w:type="gramStart"/>
+      <w:r>
+        <w:rPr>
+          <w:rFonts w:ascii="Tahoma" w:hAnsi="Tahoma" w:cs="Tahoma"/>
+        </w:rPr>
+        <w:t>primes[</w:t>
+      </w:r>
+      <w:proofErr w:type="gramEnd"/>
+      <w:r>
+        <w:rPr>
+          <w:rFonts w:ascii="Tahoma" w:hAnsi="Tahoma" w:cs="Tahoma"/>
+        </w:rPr>
+        <w:t>] = { 2, 3, 5, 7 };</w:t>
+      </w:r>
     </w:p>
     <w:p>
       <w:pPr>
@@ -2151,6 +2080,26 @@
         </w:rPr>
         <w:t xml:space="preserve"> 9</w:t>
       </w:r>
+      <w:r>
+        <w:rPr>
+          <w:rFonts w:ascii="Tahoma" w:hAnsi="Tahoma" w:cs="Tahoma"/>
+        </w:rPr>
+        <w:t xml:space="preserve">, </w:t>
+      </w:r>
+      <w:proofErr w:type="gramStart"/>
+      <w:r>
+        <w:rPr>
+          <w:rFonts w:ascii="Tahoma" w:hAnsi="Tahoma" w:cs="Tahoma"/>
+        </w:rPr>
+        <w:t>square(</w:t>
+      </w:r>
+      <w:proofErr w:type="gramEnd"/>
+      <w:r>
+        <w:rPr>
+          <w:rFonts w:ascii="Tahoma" w:hAnsi="Tahoma" w:cs="Tahoma"/>
+        </w:rPr>
+        <w:t xml:space="preserve">int x)   </w:t>
+      </w:r>
     </w:p>
     <w:p>
       <w:pPr>
@@ -2333,7 +2282,6 @@
         <w:bidi w:val="0"/>
         <w:rPr>
           <w:rFonts w:ascii="Tahoma" w:hAnsi="Tahoma" w:cs="Tahoma"/>
-          <w:u w:val="single"/>
         </w:rPr>
       </w:pPr>
       <w:r>
@@ -2361,6 +2309,18 @@
           <w:rFonts w:ascii="Tahoma" w:hAnsi="Tahoma" w:cs="Tahoma"/>
         </w:rPr>
         <w:t xml:space="preserve"> 11</w:t>
+      </w:r>
+      <w:r>
+        <w:rPr>
+          <w:rFonts w:ascii="Tahoma" w:hAnsi="Tahoma" w:cs="Tahoma"/>
+        </w:rPr>
+        <w:t xml:space="preserve">, </w:t>
+      </w:r>
+      <w:r>
+        <w:rPr>
+          <w:rFonts w:ascii="Tahoma" w:hAnsi="Tahoma" w:cs="Tahoma"/>
+        </w:rPr>
+        <w:t xml:space="preserve">int result;     </w:t>
       </w:r>
     </w:p>
     <w:p>
@@ -2431,15 +2391,7 @@
           <w:color w:val="252C33"/>
           <w:shd w:val="clear" w:color="auto" w:fill="FFFFFF"/>
         </w:rPr>
-        <w:t>it</w:t>
-      </w:r>
-      <w:r>
-        <w:rPr>
-          <w:rFonts w:ascii="Tahoma" w:hAnsi="Tahoma" w:cs="Tahoma"/>
-          <w:color w:val="252C33"/>
-          <w:shd w:val="clear" w:color="auto" w:fill="FFFFFF"/>
-        </w:rPr>
-        <w:t> is used to store all </w:t>
+        <w:t>it is used to store all </w:t>
       </w:r>
       <w:r>
         <w:rPr>
@@ -2787,6 +2739,18 @@
         </w:rPr>
         <w:t xml:space="preserve"> 14</w:t>
       </w:r>
+      <w:r>
+        <w:rPr>
+          <w:rFonts w:ascii="Tahoma" w:hAnsi="Tahoma" w:cs="Tahoma"/>
+        </w:rPr>
+        <w:t xml:space="preserve">, </w:t>
+      </w:r>
+      <w:r>
+        <w:rPr>
+          <w:rFonts w:ascii="Tahoma" w:hAnsi="Tahoma" w:cs="Tahoma"/>
+        </w:rPr>
+        <w:t xml:space="preserve">return result;  </w:t>
+      </w:r>
     </w:p>
     <w:p>
       <w:pPr>
@@ -2818,68 +2782,161 @@
         <w:rPr>
           <w:rFonts w:ascii="Tahoma" w:hAnsi="Tahoma" w:cs="Tahoma"/>
         </w:rPr>
+        <w:t xml:space="preserve"> The value returned by a register</w:t>
+      </w:r>
+      <w:r>
+        <w:rPr>
+          <w:rFonts w:ascii="Tahoma" w:hAnsi="Tahoma" w:cs="Tahoma"/>
+        </w:rPr>
+        <w:t>.</w:t>
+      </w:r>
+    </w:p>
+    <w:p>
+      <w:pPr>
+        <w:pStyle w:val="a3"/>
+        <w:tabs>
+          <w:tab w:val="left" w:pos="7556"/>
+        </w:tabs>
+        <w:bidi w:val="0"/>
+        <w:rPr>
+          <w:rFonts w:ascii="Tahoma" w:hAnsi="Tahoma" w:cs="Tahoma"/>
+          <w:u w:val="single"/>
+        </w:rPr>
+      </w:pPr>
+      <w:r>
+        <w:rPr>
+          <w:rFonts w:ascii="Tahoma" w:hAnsi="Tahoma" w:cs="Tahoma"/>
+        </w:rPr>
+        <w:t xml:space="preserve">I </w:t>
+      </w:r>
+      <w:r>
+        <w:rPr>
+          <w:rFonts w:ascii="Tahoma" w:hAnsi="Tahoma" w:cs="Tahoma"/>
+        </w:rPr>
+        <w:t>execute</w:t>
+      </w:r>
+      <w:r>
+        <w:rPr>
+          <w:rFonts w:ascii="Tahoma" w:hAnsi="Tahoma" w:cs="Tahoma"/>
+        </w:rPr>
+        <w:t xml:space="preserve">: </w:t>
+      </w:r>
+      <w:proofErr w:type="spellStart"/>
+      <w:r>
+        <w:rPr>
+          <w:rFonts w:ascii="Tahoma" w:hAnsi="Tahoma" w:cs="Tahoma"/>
+        </w:rPr>
+        <w:t>objdump</w:t>
+      </w:r>
+      <w:proofErr w:type="spellEnd"/>
+      <w:r>
+        <w:rPr>
+          <w:rFonts w:ascii="Tahoma" w:hAnsi="Tahoma" w:cs="Tahoma"/>
+        </w:rPr>
+        <w:t xml:space="preserve"> -</w:t>
+      </w:r>
+      <w:r>
+        <w:rPr>
+          <w:rFonts w:ascii="Tahoma" w:hAnsi="Tahoma" w:cs="Tahoma"/>
+        </w:rPr>
+        <w:t>d</w:t>
+      </w:r>
+      <w:r>
+        <w:rPr>
+          <w:rFonts w:ascii="Tahoma" w:hAnsi="Tahoma" w:cs="Tahoma"/>
+        </w:rPr>
         <w:t xml:space="preserve"> </w:t>
       </w:r>
-      <w:r>
-        <w:rPr>
-          <w:rFonts w:ascii="Tahoma" w:hAnsi="Tahoma" w:cs="Tahoma"/>
-        </w:rPr>
-        <w:t>The value returned by a register</w:t>
-      </w:r>
-      <w:r>
-        <w:rPr>
-          <w:rFonts w:ascii="Tahoma" w:hAnsi="Tahoma" w:cs="Tahoma"/>
-        </w:rPr>
-        <w:t>.</w:t>
-      </w:r>
-    </w:p>
-    <w:p>
-      <w:pPr>
-        <w:pStyle w:val="a3"/>
-        <w:tabs>
-          <w:tab w:val="left" w:pos="7556"/>
-        </w:tabs>
-        <w:bidi w:val="0"/>
-        <w:rPr>
-          <w:rFonts w:ascii="Tahoma" w:hAnsi="Tahoma" w:cs="Tahoma"/>
-          <w:u w:val="single"/>
-        </w:rPr>
-      </w:pPr>
-      <w:r>
-        <w:rPr>
-          <w:rFonts w:ascii="Tahoma" w:hAnsi="Tahoma" w:cs="Tahoma"/>
-        </w:rPr>
-        <w:t xml:space="preserve">I </w:t>
-      </w:r>
-      <w:r>
-        <w:rPr>
-          <w:rFonts w:ascii="Tahoma" w:hAnsi="Tahoma" w:cs="Tahoma"/>
-        </w:rPr>
-        <w:t>execute</w:t>
-      </w:r>
-      <w:r>
-        <w:rPr>
-          <w:rFonts w:ascii="Tahoma" w:hAnsi="Tahoma" w:cs="Tahoma"/>
-        </w:rPr>
-        <w:t xml:space="preserve">: </w:t>
-      </w:r>
-      <w:r>
-        <w:rPr>
-          <w:rFonts w:ascii="Tahoma" w:hAnsi="Tahoma" w:cs="Tahoma"/>
-        </w:rPr>
-        <w:t>objdump -</w:t>
-      </w:r>
-      <w:r>
-        <w:rPr>
-          <w:rFonts w:ascii="Tahoma" w:hAnsi="Tahoma" w:cs="Tahoma"/>
-        </w:rPr>
-        <w:t>d</w:t>
-      </w:r>
-      <w:r>
-        <w:rPr>
-          <w:rFonts w:ascii="Tahoma" w:hAnsi="Tahoma" w:cs="Tahoma"/>
-        </w:rPr>
-        <w:t xml:space="preserve"> run.out</w:t>
+      <w:proofErr w:type="spellStart"/>
+      <w:r>
+        <w:rPr>
+          <w:rFonts w:ascii="Tahoma" w:hAnsi="Tahoma" w:cs="Tahoma"/>
+        </w:rPr>
+        <w:t>run.out</w:t>
+      </w:r>
+      <w:proofErr w:type="spellEnd"/>
+    </w:p>
+    <w:p>
+      <w:pPr>
+        <w:pStyle w:val="a3"/>
+        <w:tabs>
+          <w:tab w:val="left" w:pos="7556"/>
+        </w:tabs>
+        <w:bidi w:val="0"/>
+        <w:rPr>
+          <w:rFonts w:ascii="Tahoma" w:hAnsi="Tahoma" w:cs="Tahoma"/>
+        </w:rPr>
+      </w:pPr>
+      <w:proofErr w:type="gramStart"/>
+      <w:r>
+        <w:rPr>
+          <w:rFonts w:ascii="Tahoma" w:hAnsi="Tahoma" w:cs="Tahoma"/>
+        </w:rPr>
+        <w:t>It can be seen that after</w:t>
+      </w:r>
+      <w:proofErr w:type="gramEnd"/>
+      <w:r>
+        <w:rPr>
+          <w:rFonts w:ascii="Tahoma" w:hAnsi="Tahoma" w:cs="Tahoma"/>
+        </w:rPr>
+        <w:t xml:space="preserve"> the multiplication of the variable has been calculated it is passed by a register called </w:t>
+      </w:r>
+      <w:proofErr w:type="spellStart"/>
+      <w:r>
+        <w:rPr>
+          <w:rFonts w:ascii="Tahoma" w:hAnsi="Tahoma" w:cs="Tahoma"/>
+        </w:rPr>
+        <w:t>eax</w:t>
+      </w:r>
+      <w:proofErr w:type="spellEnd"/>
+      <w:r>
+        <w:rPr>
+          <w:rFonts w:ascii="Tahoma" w:hAnsi="Tahoma" w:cs="Tahoma"/>
+        </w:rPr>
+        <w:t xml:space="preserve"> whose known</w:t>
+      </w:r>
+      <w:r>
+        <w:rPr>
+          <w:rFonts w:ascii="Tahoma" w:hAnsi="Tahoma" w:cs="Tahoma" w:hint="cs"/>
+          <w:rtl/>
+        </w:rPr>
+        <w:t xml:space="preserve"> </w:t>
+      </w:r>
+      <w:r>
+        <w:rPr>
+          <w:rFonts w:ascii="Tahoma" w:hAnsi="Tahoma" w:cs="Tahoma"/>
+        </w:rPr>
+        <w:t xml:space="preserve">as </w:t>
+      </w:r>
+      <w:r>
+        <w:rPr>
+          <w:rFonts w:ascii="Tahoma" w:hAnsi="Tahoma" w:cs="Tahoma"/>
+        </w:rPr>
+        <w:t>register</w:t>
+      </w:r>
+      <w:r>
+        <w:rPr>
+          <w:rFonts w:ascii="Tahoma" w:hAnsi="Tahoma" w:cs="Tahoma"/>
+        </w:rPr>
+        <w:t xml:space="preserve"> that</w:t>
+      </w:r>
+      <w:r>
+        <w:rPr>
+          <w:rFonts w:ascii="Tahoma" w:hAnsi="Tahoma" w:cs="Tahoma"/>
+        </w:rPr>
+        <w:t xml:space="preserve"> pass </w:t>
+      </w:r>
+      <w:r>
+        <w:rPr>
+          <w:rFonts w:ascii="Tahoma" w:hAnsi="Tahoma" w:cs="Tahoma"/>
+        </w:rPr>
+        <w:t>the</w:t>
+      </w:r>
+      <w:r>
+        <w:rPr>
+          <w:rFonts w:ascii="Tahoma" w:hAnsi="Tahoma" w:cs="Tahoma"/>
+        </w:rPr>
+        <w:t xml:space="preserve"> returned value from a function.</w:t>
       </w:r>
     </w:p>
     <w:p>
@@ -2999,7 +3056,7 @@
         </w:tabs>
         <w:bidi w:val="0"/>
         <w:rPr>
-          <w:rFonts w:ascii="Tahoma" w:hAnsi="Tahoma" w:cs="Tahoma" w:hint="cs"/>
+          <w:rFonts w:ascii="Tahoma" w:hAnsi="Tahoma" w:cs="Tahoma"/>
           <w:b/>
           <w:bCs/>
           <w:u w:val="single"/>
@@ -3211,7 +3268,6 @@
         <w:bidi w:val="0"/>
         <w:rPr>
           <w:rFonts w:ascii="Tahoma" w:hAnsi="Tahoma" w:cs="Tahoma"/>
-          <w:u w:val="single"/>
         </w:rPr>
       </w:pPr>
       <w:r>
@@ -3245,6 +3301,18 @@
           <w:rFonts w:ascii="Tahoma" w:hAnsi="Tahoma" w:cs="Tahoma"/>
         </w:rPr>
         <w:t>23</w:t>
+      </w:r>
+      <w:r>
+        <w:rPr>
+          <w:rFonts w:ascii="Tahoma" w:hAnsi="Tahoma" w:cs="Tahoma"/>
+        </w:rPr>
+        <w:t xml:space="preserve">, </w:t>
+      </w:r>
+      <w:r>
+        <w:rPr>
+          <w:rFonts w:ascii="Tahoma" w:hAnsi="Tahoma" w:cs="Tahoma"/>
+        </w:rPr>
+        <w:t>int t;</w:t>
       </w:r>
     </w:p>
     <w:p>
@@ -3375,13 +3443,7 @@
         <w:rPr>
           <w:rFonts w:ascii="Tahoma" w:hAnsi="Tahoma" w:cs="Tahoma"/>
         </w:rPr>
-        <w:t xml:space="preserve"> main the value we send to</w:t>
-      </w:r>
-      <w:r>
-        <w:rPr>
-          <w:rFonts w:ascii="Tahoma" w:hAnsi="Tahoma" w:cs="Tahoma"/>
-        </w:rPr>
-        <w:t xml:space="preserve"> </w:t>
+        <w:t xml:space="preserve"> main the value we send to </w:t>
       </w:r>
       <w:r>
         <w:rPr>
@@ -3751,7 +3813,6 @@
         <w:bidi w:val="0"/>
         <w:rPr>
           <w:rFonts w:ascii="Tahoma" w:hAnsi="Tahoma" w:cs="Tahoma"/>
-          <w:u w:val="single"/>
         </w:rPr>
       </w:pPr>
       <w:r>
@@ -3779,6 +3840,54 @@
           <w:rFonts w:ascii="Tahoma" w:hAnsi="Tahoma" w:cs="Tahoma"/>
         </w:rPr>
         <w:t xml:space="preserve"> 31</w:t>
+      </w:r>
+      <w:r>
+        <w:rPr>
+          <w:rFonts w:ascii="Tahoma" w:hAnsi="Tahoma" w:cs="Tahoma"/>
+        </w:rPr>
+        <w:t xml:space="preserve">, </w:t>
+      </w:r>
+      <w:proofErr w:type="gramStart"/>
+      <w:r>
+        <w:rPr>
+          <w:rFonts w:ascii="Tahoma" w:hAnsi="Tahoma" w:cs="Tahoma"/>
+        </w:rPr>
+        <w:t>main(</w:t>
+      </w:r>
+      <w:proofErr w:type="gramEnd"/>
+      <w:r>
+        <w:rPr>
+          <w:rFonts w:ascii="Tahoma" w:hAnsi="Tahoma" w:cs="Tahoma"/>
+        </w:rPr>
+        <w:t xml:space="preserve">int </w:t>
+      </w:r>
+      <w:proofErr w:type="spellStart"/>
+      <w:r>
+        <w:rPr>
+          <w:rFonts w:ascii="Tahoma" w:hAnsi="Tahoma" w:cs="Tahoma"/>
+        </w:rPr>
+        <w:t>argc</w:t>
+      </w:r>
+      <w:proofErr w:type="spellEnd"/>
+      <w:r>
+        <w:rPr>
+          <w:rFonts w:ascii="Tahoma" w:hAnsi="Tahoma" w:cs="Tahoma"/>
+        </w:rPr>
+        <w:t xml:space="preserve">, char* </w:t>
+      </w:r>
+      <w:proofErr w:type="spellStart"/>
+      <w:r>
+        <w:rPr>
+          <w:rFonts w:ascii="Tahoma" w:hAnsi="Tahoma" w:cs="Tahoma"/>
+        </w:rPr>
+        <w:t>argv</w:t>
+      </w:r>
+      <w:proofErr w:type="spellEnd"/>
+      <w:r>
+        <w:rPr>
+          <w:rFonts w:ascii="Tahoma" w:hAnsi="Tahoma" w:cs="Tahoma"/>
+        </w:rPr>
+        <w:t>[])</w:t>
       </w:r>
     </w:p>
     <w:p>
@@ -3961,7 +4070,6 @@
         <w:bidi w:val="0"/>
         <w:rPr>
           <w:rFonts w:ascii="Tahoma" w:hAnsi="Tahoma" w:cs="Tahoma"/>
-          <w:u w:val="single"/>
         </w:rPr>
       </w:pPr>
       <w:r>
@@ -3989,6 +4097,18 @@
           <w:rFonts w:ascii="Tahoma" w:hAnsi="Tahoma" w:cs="Tahoma"/>
         </w:rPr>
         <w:t xml:space="preserve"> 33</w:t>
+      </w:r>
+      <w:r>
+        <w:rPr>
+          <w:rFonts w:ascii="Tahoma" w:hAnsi="Tahoma" w:cs="Tahoma"/>
+        </w:rPr>
+        <w:t xml:space="preserve">, </w:t>
+      </w:r>
+      <w:r>
+        <w:rPr>
+          <w:rFonts w:ascii="Tahoma" w:hAnsi="Tahoma" w:cs="Tahoma"/>
+        </w:rPr>
+        <w:t>static int key = 9973;</w:t>
       </w:r>
     </w:p>
     <w:p>
@@ -4215,16 +4335,50 @@
         </w:rPr>
         <w:t xml:space="preserve"> 34</w:t>
       </w:r>
-    </w:p>
-    <w:p>
-      <w:pPr>
-        <w:pStyle w:val="a3"/>
-        <w:tabs>
-          <w:tab w:val="left" w:pos="7556"/>
-        </w:tabs>
-        <w:bidi w:val="0"/>
-        <w:rPr>
-          <w:rFonts w:ascii="Tahoma" w:hAnsi="Tahoma" w:cs="Tahoma" w:hint="cs"/>
+      <w:r>
+        <w:rPr>
+          <w:rFonts w:ascii="Tahoma" w:hAnsi="Tahoma" w:cs="Tahoma"/>
+        </w:rPr>
+        <w:t xml:space="preserve">, </w:t>
+      </w:r>
+      <w:r>
+        <w:rPr>
+          <w:rFonts w:ascii="Tahoma" w:hAnsi="Tahoma" w:cs="Tahoma"/>
+        </w:rPr>
+        <w:t xml:space="preserve">static char </w:t>
+      </w:r>
+      <w:proofErr w:type="spellStart"/>
+      <w:proofErr w:type="gramStart"/>
+      <w:r>
+        <w:rPr>
+          <w:rFonts w:ascii="Tahoma" w:hAnsi="Tahoma" w:cs="Tahoma"/>
+        </w:rPr>
+        <w:t>mbuf</w:t>
+      </w:r>
+      <w:proofErr w:type="spellEnd"/>
+      <w:r>
+        <w:rPr>
+          <w:rFonts w:ascii="Tahoma" w:hAnsi="Tahoma" w:cs="Tahoma"/>
+        </w:rPr>
+        <w:t>[</w:t>
+      </w:r>
+      <w:proofErr w:type="gramEnd"/>
+      <w:r>
+        <w:rPr>
+          <w:rFonts w:ascii="Tahoma" w:hAnsi="Tahoma" w:cs="Tahoma"/>
+        </w:rPr>
+        <w:t>10240000];</w:t>
+      </w:r>
+    </w:p>
+    <w:p>
+      <w:pPr>
+        <w:pStyle w:val="a3"/>
+        <w:tabs>
+          <w:tab w:val="left" w:pos="7556"/>
+        </w:tabs>
+        <w:bidi w:val="0"/>
+        <w:rPr>
+          <w:rFonts w:ascii="Tahoma" w:hAnsi="Tahoma" w:cs="Tahoma"/>
           <w:u w:val="single"/>
         </w:rPr>
       </w:pPr>
@@ -4393,9 +4547,6 @@
         <w:bidi w:val="0"/>
         <w:rPr>
           <w:rFonts w:ascii="Tahoma" w:hAnsi="Tahoma" w:cs="Tahoma"/>
-          <w:b/>
-          <w:bCs/>
-          <w:u w:val="single"/>
         </w:rPr>
       </w:pPr>
       <w:r>
@@ -4424,6 +4575,20 @@
         </w:rPr>
         <w:t xml:space="preserve"> 35</w:t>
       </w:r>
+      <w:r>
+        <w:rPr>
+          <w:rFonts w:ascii="Tahoma" w:hAnsi="Tahoma" w:cs="Tahoma"/>
+        </w:rPr>
+        <w:t xml:space="preserve">, </w:t>
+      </w:r>
+      <w:r>
+        <w:rPr>
+          <w:rFonts w:ascii="Tahoma" w:hAnsi="Tahoma" w:cs="Tahoma"/>
+        </w:rPr>
+        <w:t xml:space="preserve">char* p;   </w:t>
+      </w:r>
+      <w:bookmarkStart w:id="0" w:name="_GoBack"/>
+      <w:bookmarkEnd w:id="0"/>
     </w:p>
     <w:p>
       <w:pPr>
@@ -4594,15 +4759,7 @@
         <w:rPr>
           <w:rFonts w:ascii="Tahoma" w:hAnsi="Tahoma" w:cs="Tahoma"/>
         </w:rPr>
-        <w:t>e</w:t>
-      </w:r>
-      <w:bookmarkStart w:id="0" w:name="_GoBack"/>
-      <w:bookmarkEnd w:id="0"/>
-      <w:r>
-        <w:rPr>
-          <w:rFonts w:ascii="Tahoma" w:hAnsi="Tahoma" w:cs="Tahoma"/>
-        </w:rPr>
-        <w:t xml:space="preserve">xecute </w:t>
+        <w:t xml:space="preserve">execute </w:t>
       </w:r>
       <w:r>
         <w:rPr>
@@ -4656,13 +4813,7 @@
         <w:rPr>
           <w:rFonts w:ascii="Tahoma" w:hAnsi="Tahoma" w:cs="Tahoma"/>
         </w:rPr>
-        <w:t>execute,</w:t>
-      </w:r>
-      <w:r>
-        <w:rPr>
-          <w:rFonts w:ascii="Tahoma" w:hAnsi="Tahoma" w:cs="Tahoma"/>
-        </w:rPr>
-        <w:t xml:space="preserve"> </w:t>
+        <w:t xml:space="preserve">execute, </w:t>
       </w:r>
       <w:r>
         <w:rPr>

</xml_diff>